<commit_message>
fix: env DB password
</commit_message>
<xml_diff>
--- a/Description.docx
+++ b/Description.docx
@@ -73,13 +73,7 @@
         <w:rPr>
           <w:lang w:val="en-US"/>
         </w:rPr>
-        <w:t>Install dependencies</w:t>
-      </w:r>
-      <w:r>
-        <w:rPr>
-          <w:lang w:val="en-US"/>
-        </w:rPr>
-        <w:t xml:space="preserve"> </w:t>
+        <w:t xml:space="preserve">Install dependencies </w:t>
       </w:r>
       <w:proofErr w:type="spellStart"/>
       <w:r>
@@ -246,12 +240,21 @@
         </w:rPr>
         <w:t xml:space="preserve"> </w:t>
       </w:r>
-      <w:r>
-        <w:rPr>
-          <w:highlight w:val="yellow"/>
-          <w:lang w:val="en-US"/>
-        </w:rPr>
-        <w:t>I -D</w:t>
+      <w:proofErr w:type="spellStart"/>
+      <w:r>
+        <w:rPr>
+          <w:highlight w:val="yellow"/>
+          <w:lang w:val="en-US"/>
+        </w:rPr>
+        <w:t>i</w:t>
+      </w:r>
+      <w:proofErr w:type="spellEnd"/>
+      <w:r>
+        <w:rPr>
+          <w:highlight w:val="yellow"/>
+          <w:lang w:val="en-US"/>
+        </w:rPr>
+        <w:t xml:space="preserve"> -D</w:t>
       </w:r>
       <w:r>
         <w:rPr>
@@ -495,7 +498,21 @@
         <w:rPr>
           <w:lang w:val="en-US"/>
         </w:rPr>
-        <w:t xml:space="preserve">5. Create .env, set up listening port </w:t>
+        <w:t xml:space="preserve">5. </w:t>
+      </w:r>
+      <w:proofErr w:type="gramStart"/>
+      <w:r>
+        <w:rPr>
+          <w:lang w:val="en-US"/>
+        </w:rPr>
+        <w:t>Create .env</w:t>
+      </w:r>
+      <w:proofErr w:type="gramEnd"/>
+      <w:r>
+        <w:rPr>
+          <w:lang w:val="en-US"/>
+        </w:rPr>
+        <w:t xml:space="preserve">, set up listening port </w:t>
       </w:r>
     </w:p>
     <w:p>

</xml_diff>

<commit_message>
feat: created Routes, Controllers, ApiError, ErrorHandlingMiddleware
</commit_message>
<xml_diff>
--- a/Description.docx
+++ b/Description.docx
@@ -19,37 +19,12 @@
         </w:rPr>
         <w:t xml:space="preserve">initialize project </w:t>
       </w:r>
-      <w:proofErr w:type="spellStart"/>
       <w:r>
         <w:rPr>
           <w:highlight w:val="yellow"/>
           <w:lang w:val="en-US"/>
         </w:rPr>
-        <w:t>npm</w:t>
-      </w:r>
-      <w:proofErr w:type="spellEnd"/>
-      <w:r>
-        <w:rPr>
-          <w:highlight w:val="yellow"/>
-          <w:lang w:val="en-US"/>
-        </w:rPr>
-        <w:t xml:space="preserve"> </w:t>
-      </w:r>
-      <w:proofErr w:type="spellStart"/>
-      <w:r>
-        <w:rPr>
-          <w:highlight w:val="yellow"/>
-          <w:lang w:val="en-US"/>
-        </w:rPr>
-        <w:t>init</w:t>
-      </w:r>
-      <w:proofErr w:type="spellEnd"/>
-      <w:r>
-        <w:rPr>
-          <w:highlight w:val="yellow"/>
-          <w:lang w:val="en-US"/>
-        </w:rPr>
-        <w:t xml:space="preserve"> -y</w:t>
+        <w:t>npm init -y</w:t>
       </w:r>
       <w:r>
         <w:rPr>
@@ -75,125 +50,41 @@
         </w:rPr>
         <w:t xml:space="preserve">Install dependencies </w:t>
       </w:r>
-      <w:proofErr w:type="spellStart"/>
       <w:r>
         <w:rPr>
           <w:highlight w:val="yellow"/>
           <w:lang w:val="en-US"/>
         </w:rPr>
-        <w:t>npm</w:t>
-      </w:r>
-      <w:proofErr w:type="spellEnd"/>
+        <w:t xml:space="preserve">npm </w:t>
+      </w:r>
       <w:r>
         <w:rPr>
           <w:highlight w:val="yellow"/>
           <w:lang w:val="en-US"/>
         </w:rPr>
-        <w:t xml:space="preserve"> </w:t>
-      </w:r>
-      <w:proofErr w:type="spellStart"/>
+        <w:t>i</w:t>
+      </w:r>
       <w:r>
         <w:rPr>
           <w:highlight w:val="yellow"/>
           <w:lang w:val="en-US"/>
         </w:rPr>
+        <w:t xml:space="preserve"> express pg pg-hstore sequel</w:t>
+      </w:r>
+      <w:r>
+        <w:rPr>
+          <w:highlight w:val="yellow"/>
+          <w:lang w:val="en-US"/>
+        </w:rPr>
         <w:t>i</w:t>
       </w:r>
-      <w:proofErr w:type="spellEnd"/>
       <w:r>
         <w:rPr>
           <w:highlight w:val="yellow"/>
           <w:lang w:val="en-US"/>
         </w:rPr>
-        <w:t xml:space="preserve"> express </w:t>
-      </w:r>
-      <w:proofErr w:type="spellStart"/>
-      <w:r>
-        <w:rPr>
-          <w:highlight w:val="yellow"/>
-          <w:lang w:val="en-US"/>
-        </w:rPr>
-        <w:t>pg</w:t>
-      </w:r>
-      <w:proofErr w:type="spellEnd"/>
-      <w:r>
-        <w:rPr>
-          <w:highlight w:val="yellow"/>
-          <w:lang w:val="en-US"/>
-        </w:rPr>
-        <w:t xml:space="preserve"> </w:t>
-      </w:r>
-      <w:proofErr w:type="spellStart"/>
-      <w:r>
-        <w:rPr>
-          <w:highlight w:val="yellow"/>
-          <w:lang w:val="en-US"/>
-        </w:rPr>
-        <w:t>pg-hstore</w:t>
-      </w:r>
-      <w:proofErr w:type="spellEnd"/>
-      <w:r>
-        <w:rPr>
-          <w:highlight w:val="yellow"/>
-          <w:lang w:val="en-US"/>
-        </w:rPr>
-        <w:t xml:space="preserve"> </w:t>
-      </w:r>
-      <w:proofErr w:type="spellStart"/>
-      <w:r>
-        <w:rPr>
-          <w:highlight w:val="yellow"/>
-          <w:lang w:val="en-US"/>
-        </w:rPr>
-        <w:t>sequel</w:t>
-      </w:r>
-      <w:r>
-        <w:rPr>
-          <w:highlight w:val="yellow"/>
-          <w:lang w:val="en-US"/>
-        </w:rPr>
-        <w:t>i</w:t>
-      </w:r>
-      <w:r>
-        <w:rPr>
-          <w:highlight w:val="yellow"/>
-          <w:lang w:val="en-US"/>
-        </w:rPr>
-        <w:t>ze</w:t>
-      </w:r>
-      <w:proofErr w:type="spellEnd"/>
-      <w:r>
-        <w:rPr>
-          <w:highlight w:val="yellow"/>
-          <w:lang w:val="en-US"/>
-        </w:rPr>
-        <w:t xml:space="preserve"> </w:t>
-      </w:r>
-      <w:proofErr w:type="spellStart"/>
-      <w:r>
-        <w:rPr>
-          <w:highlight w:val="yellow"/>
-          <w:lang w:val="en-US"/>
-        </w:rPr>
-        <w:t>cors</w:t>
-      </w:r>
-      <w:proofErr w:type="spellEnd"/>
-      <w:r>
-        <w:rPr>
-          <w:highlight w:val="yellow"/>
-          <w:lang w:val="en-US"/>
-        </w:rPr>
-        <w:t xml:space="preserve"> </w:t>
-      </w:r>
-      <w:proofErr w:type="spellStart"/>
-      <w:r>
-        <w:rPr>
-          <w:highlight w:val="yellow"/>
-          <w:lang w:val="en-US"/>
-        </w:rPr>
-        <w:t>dotenv</w:t>
-      </w:r>
-      <w:proofErr w:type="spellEnd"/>
+        <w:t>ze cors dotenv</w:t>
+      </w:r>
     </w:p>
     <w:p>
       <w:pPr>
@@ -224,54 +115,34 @@
         </w:rPr>
         <w:t xml:space="preserve">dependencies </w:t>
       </w:r>
-      <w:proofErr w:type="spellStart"/>
       <w:r>
         <w:rPr>
           <w:highlight w:val="yellow"/>
           <w:lang w:val="en-US"/>
         </w:rPr>
-        <w:t>npm</w:t>
-      </w:r>
-      <w:proofErr w:type="spellEnd"/>
+        <w:t xml:space="preserve">npm </w:t>
+      </w:r>
       <w:r>
         <w:rPr>
           <w:highlight w:val="yellow"/>
           <w:lang w:val="en-US"/>
         </w:rPr>
-        <w:t xml:space="preserve"> </w:t>
-      </w:r>
-      <w:proofErr w:type="spellStart"/>
+        <w:t>i</w:t>
+      </w:r>
       <w:r>
         <w:rPr>
           <w:highlight w:val="yellow"/>
           <w:lang w:val="en-US"/>
         </w:rPr>
-        <w:t>i</w:t>
-      </w:r>
-      <w:proofErr w:type="spellEnd"/>
+        <w:t xml:space="preserve"> -D</w:t>
+      </w:r>
       <w:r>
         <w:rPr>
           <w:highlight w:val="yellow"/>
           <w:lang w:val="en-US"/>
         </w:rPr>
-        <w:t xml:space="preserve"> -D</w:t>
-      </w:r>
-      <w:r>
-        <w:rPr>
-          <w:highlight w:val="yellow"/>
-          <w:lang w:val="en-US"/>
-        </w:rPr>
-        <w:t xml:space="preserve"> </w:t>
-      </w:r>
-      <w:proofErr w:type="spellStart"/>
-      <w:r>
-        <w:rPr>
-          <w:highlight w:val="yellow"/>
-          <w:lang w:val="en-US"/>
-        </w:rPr>
-        <w:t>nodemon</w:t>
-      </w:r>
-      <w:proofErr w:type="spellEnd"/>
+        <w:t xml:space="preserve"> nodemon</w:t>
+      </w:r>
     </w:p>
     <w:p>
       <w:pPr>
@@ -316,7 +187,6 @@
           <w:lang w:eastAsia="ru-RU"/>
         </w:rPr>
       </w:pPr>
-      <w:proofErr w:type="spellStart"/>
       <w:r>
         <w:rPr>
           <w:rFonts w:ascii="Consolas" w:eastAsia="Times New Roman" w:hAnsi="Consolas" w:cs="Times New Roman"/>
@@ -325,18 +195,7 @@
           <w:szCs w:val="21"/>
           <w:lang w:eastAsia="ru-RU"/>
         </w:rPr>
-        <w:t>scripts</w:t>
-      </w:r>
-      <w:proofErr w:type="spellEnd"/>
-      <w:r>
-        <w:rPr>
-          <w:rFonts w:ascii="Consolas" w:eastAsia="Times New Roman" w:hAnsi="Consolas" w:cs="Times New Roman"/>
-          <w:color w:val="9CDCFE"/>
-          <w:sz w:val="21"/>
-          <w:szCs w:val="21"/>
-          <w:lang w:eastAsia="ru-RU"/>
-        </w:rPr>
-        <w:t>"</w:t>
+        <w:t>scripts"</w:t>
       </w:r>
       <w:r>
         <w:rPr>
@@ -384,29 +243,7 @@
           <w:szCs w:val="21"/>
           <w:lang w:eastAsia="ru-RU"/>
         </w:rPr>
-        <w:t>"</w:t>
-      </w:r>
-      <w:proofErr w:type="spellStart"/>
-      <w:r>
-        <w:rPr>
-          <w:rFonts w:ascii="Consolas" w:eastAsia="Times New Roman" w:hAnsi="Consolas" w:cs="Times New Roman"/>
-          <w:color w:val="9CDCFE"/>
-          <w:sz w:val="21"/>
-          <w:szCs w:val="21"/>
-          <w:lang w:eastAsia="ru-RU"/>
-        </w:rPr>
-        <w:t>dev</w:t>
-      </w:r>
-      <w:proofErr w:type="spellEnd"/>
-      <w:r>
-        <w:rPr>
-          <w:rFonts w:ascii="Consolas" w:eastAsia="Times New Roman" w:hAnsi="Consolas" w:cs="Times New Roman"/>
-          <w:color w:val="9CDCFE"/>
-          <w:sz w:val="21"/>
-          <w:szCs w:val="21"/>
-          <w:lang w:eastAsia="ru-RU"/>
-        </w:rPr>
-        <w:t>"</w:t>
+        <w:t>"dev"</w:t>
       </w:r>
       <w:r>
         <w:rPr>
@@ -426,29 +263,7 @@
           <w:szCs w:val="21"/>
           <w:lang w:eastAsia="ru-RU"/>
         </w:rPr>
-        <w:t>"</w:t>
-      </w:r>
-      <w:proofErr w:type="spellStart"/>
-      <w:r>
-        <w:rPr>
-          <w:rFonts w:ascii="Consolas" w:eastAsia="Times New Roman" w:hAnsi="Consolas" w:cs="Times New Roman"/>
-          <w:color w:val="CE9178"/>
-          <w:sz w:val="21"/>
-          <w:szCs w:val="21"/>
-          <w:lang w:eastAsia="ru-RU"/>
-        </w:rPr>
-        <w:t>nodemon</w:t>
-      </w:r>
-      <w:proofErr w:type="spellEnd"/>
-      <w:r>
-        <w:rPr>
-          <w:rFonts w:ascii="Consolas" w:eastAsia="Times New Roman" w:hAnsi="Consolas" w:cs="Times New Roman"/>
-          <w:color w:val="CE9178"/>
-          <w:sz w:val="21"/>
-          <w:szCs w:val="21"/>
-          <w:lang w:eastAsia="ru-RU"/>
-        </w:rPr>
-        <w:t xml:space="preserve"> index.js"</w:t>
+        <w:t>"nodemon index.js"</w:t>
       </w:r>
     </w:p>
     <w:p>
@@ -498,21 +313,7 @@
         <w:rPr>
           <w:lang w:val="en-US"/>
         </w:rPr>
-        <w:t xml:space="preserve">5. </w:t>
-      </w:r>
-      <w:proofErr w:type="gramStart"/>
-      <w:r>
-        <w:rPr>
-          <w:lang w:val="en-US"/>
-        </w:rPr>
-        <w:t>Create .env</w:t>
-      </w:r>
-      <w:proofErr w:type="gramEnd"/>
-      <w:r>
-        <w:rPr>
-          <w:lang w:val="en-US"/>
-        </w:rPr>
-        <w:t xml:space="preserve">, set up listening port </w:t>
+        <w:t xml:space="preserve">5. Create .env, set up listening port </w:t>
       </w:r>
     </w:p>
     <w:p>
@@ -538,41 +339,13 @@
         <w:rPr>
           <w:lang w:val="en-US"/>
         </w:rPr>
-        <w:t xml:space="preserve"> </w:t>
-      </w:r>
-      <w:proofErr w:type="spellStart"/>
-      <w:r>
-        <w:rPr>
-          <w:lang w:val="en-US"/>
-        </w:rPr>
-        <w:t>PostgresSQL</w:t>
-      </w:r>
-      <w:proofErr w:type="spellEnd"/>
-      <w:r>
-        <w:rPr>
-          <w:lang w:val="en-US"/>
-        </w:rPr>
-        <w:t xml:space="preserve"> on laptop</w:t>
-      </w:r>
-      <w:r>
-        <w:rPr>
-          <w:lang w:val="en-US"/>
-        </w:rPr>
-        <w:t xml:space="preserve">, created DB in </w:t>
-      </w:r>
-      <w:proofErr w:type="spellStart"/>
-      <w:r>
-        <w:rPr>
-          <w:lang w:val="en-US"/>
-        </w:rPr>
-        <w:t>pgAdmin</w:t>
-      </w:r>
-      <w:proofErr w:type="spellEnd"/>
-      <w:r>
-        <w:rPr>
-          <w:lang w:val="en-US"/>
-        </w:rPr>
-        <w:t>, then create db.</w:t>
+        <w:t xml:space="preserve"> PostgresSQL on laptop</w:t>
+      </w:r>
+      <w:r>
+        <w:rPr>
+          <w:lang w:val="en-US"/>
+        </w:rPr>
+        <w:t>, created DB in pgAdmin, then create db.</w:t>
       </w:r>
       <w:r>
         <w:rPr>
@@ -613,6 +386,113 @@
           <w:lang w:val="en-US"/>
         </w:rPr>
         <w:t xml:space="preserve">8. </w:t>
+      </w:r>
+      <w:r>
+        <w:rPr>
+          <w:lang w:val="en-US"/>
+        </w:rPr>
+        <w:t xml:space="preserve">Creating models use </w:t>
+      </w:r>
+      <w:r>
+        <w:rPr>
+          <w:highlight w:val="yellow"/>
+          <w:lang w:val="en-US"/>
+        </w:rPr>
+        <w:t>sequelize</w:t>
+      </w:r>
+      <w:r>
+        <w:rPr>
+          <w:highlight w:val="yellow"/>
+          <w:lang w:val="en-US"/>
+        </w:rPr>
+        <w:t xml:space="preserve"> lib</w:t>
+      </w:r>
+      <w:r>
+        <w:rPr>
+          <w:lang w:val="en-US"/>
+        </w:rPr>
+        <w:t xml:space="preserve"> after that in DB must be created tables </w:t>
+      </w:r>
+    </w:p>
+    <w:p>
+      <w:pPr>
+        <w:ind w:left="360"/>
+        <w:rPr>
+          <w:lang w:val="en-US"/>
+        </w:rPr>
+      </w:pPr>
+      <w:r>
+        <w:rPr>
+          <w:lang w:val="en-US"/>
+        </w:rPr>
+        <w:t xml:space="preserve">9. Creating Routes, Controllers for each router, ApiError,  </w:t>
+      </w:r>
+    </w:p>
+    <w:p>
+      <w:pPr>
+        <w:ind w:left="360"/>
+        <w:rPr>
+          <w:lang w:val="en-US"/>
+        </w:rPr>
+      </w:pPr>
+      <w:r>
+        <w:rPr>
+          <w:lang w:val="en-US"/>
+        </w:rPr>
+        <w:t xml:space="preserve">10. Install </w:t>
+      </w:r>
+      <w:r>
+        <w:rPr>
+          <w:highlight w:val="yellow"/>
+          <w:lang w:val="en-US"/>
+        </w:rPr>
+        <w:t>express-fileupload</w:t>
+      </w:r>
+      <w:r>
+        <w:rPr>
+          <w:lang w:val="en-US"/>
+        </w:rPr>
+        <w:t xml:space="preserve"> for </w:t>
+      </w:r>
+      <w:r>
+        <w:rPr>
+          <w:highlight w:val="yellow"/>
+          <w:lang w:val="en-US"/>
+        </w:rPr>
+        <w:t>const { img } = req.files</w:t>
+      </w:r>
+      <w:r>
+        <w:rPr>
+          <w:lang w:val="en-US"/>
+        </w:rPr>
+        <w:t xml:space="preserve"> in necessary Controler </w:t>
+      </w:r>
+    </w:p>
+    <w:p>
+      <w:pPr>
+        <w:ind w:left="360"/>
+        <w:rPr>
+          <w:lang w:val="en-US"/>
+        </w:rPr>
+      </w:pPr>
+      <w:r>
+        <w:rPr>
+          <w:lang w:val="en-US"/>
+        </w:rPr>
+        <w:t xml:space="preserve">11. Install </w:t>
+      </w:r>
+      <w:r>
+        <w:rPr>
+          <w:highlight w:val="yellow"/>
+          <w:lang w:val="en-US"/>
+        </w:rPr>
+        <w:t>uuid</w:t>
+      </w:r>
+      <w:r>
+        <w:rPr>
+          <w:lang w:val="en-US"/>
+        </w:rPr>
+        <w:t xml:space="preserve"> for generate unique id for uploading files </w:t>
       </w:r>
     </w:p>
     <w:sectPr>

</xml_diff>

<commit_message>
feat: pass data in field info for curr device
</commit_message>
<xml_diff>
--- a/Description.docx
+++ b/Description.docx
@@ -19,12 +19,37 @@
         </w:rPr>
         <w:t xml:space="preserve">initialize project </w:t>
       </w:r>
-      <w:r>
-        <w:rPr>
-          <w:highlight w:val="yellow"/>
-          <w:lang w:val="en-US"/>
-        </w:rPr>
-        <w:t>npm init -y</w:t>
+      <w:proofErr w:type="spellStart"/>
+      <w:r>
+        <w:rPr>
+          <w:highlight w:val="yellow"/>
+          <w:lang w:val="en-US"/>
+        </w:rPr>
+        <w:t>npm</w:t>
+      </w:r>
+      <w:proofErr w:type="spellEnd"/>
+      <w:r>
+        <w:rPr>
+          <w:highlight w:val="yellow"/>
+          <w:lang w:val="en-US"/>
+        </w:rPr>
+        <w:t xml:space="preserve"> </w:t>
+      </w:r>
+      <w:proofErr w:type="spellStart"/>
+      <w:r>
+        <w:rPr>
+          <w:highlight w:val="yellow"/>
+          <w:lang w:val="en-US"/>
+        </w:rPr>
+        <w:t>init</w:t>
+      </w:r>
+      <w:proofErr w:type="spellEnd"/>
+      <w:r>
+        <w:rPr>
+          <w:highlight w:val="yellow"/>
+          <w:lang w:val="en-US"/>
+        </w:rPr>
+        <w:t xml:space="preserve"> -y</w:t>
       </w:r>
       <w:r>
         <w:rPr>
@@ -50,13 +75,23 @@
         </w:rPr>
         <w:t xml:space="preserve">Install dependencies </w:t>
       </w:r>
-      <w:r>
-        <w:rPr>
-          <w:highlight w:val="yellow"/>
-          <w:lang w:val="en-US"/>
-        </w:rPr>
-        <w:t xml:space="preserve">npm </w:t>
-      </w:r>
+      <w:proofErr w:type="spellStart"/>
+      <w:r>
+        <w:rPr>
+          <w:highlight w:val="yellow"/>
+          <w:lang w:val="en-US"/>
+        </w:rPr>
+        <w:t>npm</w:t>
+      </w:r>
+      <w:proofErr w:type="spellEnd"/>
+      <w:r>
+        <w:rPr>
+          <w:highlight w:val="yellow"/>
+          <w:lang w:val="en-US"/>
+        </w:rPr>
+        <w:t xml:space="preserve"> </w:t>
+      </w:r>
+      <w:proofErr w:type="spellStart"/>
       <w:r>
         <w:rPr>
           <w:highlight w:val="yellow"/>
@@ -64,12 +99,53 @@
         </w:rPr>
         <w:t>i</w:t>
       </w:r>
-      <w:r>
-        <w:rPr>
-          <w:highlight w:val="yellow"/>
-          <w:lang w:val="en-US"/>
-        </w:rPr>
-        <w:t xml:space="preserve"> express pg pg-hstore sequel</w:t>
+      <w:proofErr w:type="spellEnd"/>
+      <w:r>
+        <w:rPr>
+          <w:highlight w:val="yellow"/>
+          <w:lang w:val="en-US"/>
+        </w:rPr>
+        <w:t xml:space="preserve"> express </w:t>
+      </w:r>
+      <w:proofErr w:type="spellStart"/>
+      <w:r>
+        <w:rPr>
+          <w:highlight w:val="yellow"/>
+          <w:lang w:val="en-US"/>
+        </w:rPr>
+        <w:t>pg</w:t>
+      </w:r>
+      <w:proofErr w:type="spellEnd"/>
+      <w:r>
+        <w:rPr>
+          <w:highlight w:val="yellow"/>
+          <w:lang w:val="en-US"/>
+        </w:rPr>
+        <w:t xml:space="preserve"> </w:t>
+      </w:r>
+      <w:proofErr w:type="spellStart"/>
+      <w:r>
+        <w:rPr>
+          <w:highlight w:val="yellow"/>
+          <w:lang w:val="en-US"/>
+        </w:rPr>
+        <w:t>pg-hstore</w:t>
+      </w:r>
+      <w:proofErr w:type="spellEnd"/>
+      <w:r>
+        <w:rPr>
+          <w:highlight w:val="yellow"/>
+          <w:lang w:val="en-US"/>
+        </w:rPr>
+        <w:t xml:space="preserve"> </w:t>
+      </w:r>
+      <w:proofErr w:type="spellStart"/>
+      <w:r>
+        <w:rPr>
+          <w:highlight w:val="yellow"/>
+          <w:lang w:val="en-US"/>
+        </w:rPr>
+        <w:t>sequel</w:t>
       </w:r>
       <w:r>
         <w:rPr>
@@ -83,8 +159,41 @@
           <w:highlight w:val="yellow"/>
           <w:lang w:val="en-US"/>
         </w:rPr>
-        <w:t>ze cors dotenv</w:t>
-      </w:r>
+        <w:t>ze</w:t>
+      </w:r>
+      <w:proofErr w:type="spellEnd"/>
+      <w:r>
+        <w:rPr>
+          <w:highlight w:val="yellow"/>
+          <w:lang w:val="en-US"/>
+        </w:rPr>
+        <w:t xml:space="preserve"> </w:t>
+      </w:r>
+      <w:proofErr w:type="spellStart"/>
+      <w:r>
+        <w:rPr>
+          <w:highlight w:val="yellow"/>
+          <w:lang w:val="en-US"/>
+        </w:rPr>
+        <w:t>cors</w:t>
+      </w:r>
+      <w:proofErr w:type="spellEnd"/>
+      <w:r>
+        <w:rPr>
+          <w:highlight w:val="yellow"/>
+          <w:lang w:val="en-US"/>
+        </w:rPr>
+        <w:t xml:space="preserve"> </w:t>
+      </w:r>
+      <w:proofErr w:type="spellStart"/>
+      <w:r>
+        <w:rPr>
+          <w:highlight w:val="yellow"/>
+          <w:lang w:val="en-US"/>
+        </w:rPr>
+        <w:t>dotenv</w:t>
+      </w:r>
+      <w:proofErr w:type="spellEnd"/>
     </w:p>
     <w:p>
       <w:pPr>
@@ -115,13 +224,23 @@
         </w:rPr>
         <w:t xml:space="preserve">dependencies </w:t>
       </w:r>
-      <w:r>
-        <w:rPr>
-          <w:highlight w:val="yellow"/>
-          <w:lang w:val="en-US"/>
-        </w:rPr>
-        <w:t xml:space="preserve">npm </w:t>
-      </w:r>
+      <w:proofErr w:type="spellStart"/>
+      <w:r>
+        <w:rPr>
+          <w:highlight w:val="yellow"/>
+          <w:lang w:val="en-US"/>
+        </w:rPr>
+        <w:t>npm</w:t>
+      </w:r>
+      <w:proofErr w:type="spellEnd"/>
+      <w:r>
+        <w:rPr>
+          <w:highlight w:val="yellow"/>
+          <w:lang w:val="en-US"/>
+        </w:rPr>
+        <w:t xml:space="preserve"> </w:t>
+      </w:r>
+      <w:proofErr w:type="spellStart"/>
       <w:r>
         <w:rPr>
           <w:highlight w:val="yellow"/>
@@ -129,6 +248,7 @@
         </w:rPr>
         <w:t>i</w:t>
       </w:r>
+      <w:proofErr w:type="spellEnd"/>
       <w:r>
         <w:rPr>
           <w:highlight w:val="yellow"/>
@@ -141,8 +261,17 @@
           <w:highlight w:val="yellow"/>
           <w:lang w:val="en-US"/>
         </w:rPr>
-        <w:t xml:space="preserve"> nodemon</w:t>
-      </w:r>
+        <w:t xml:space="preserve"> </w:t>
+      </w:r>
+      <w:proofErr w:type="spellStart"/>
+      <w:r>
+        <w:rPr>
+          <w:highlight w:val="yellow"/>
+          <w:lang w:val="en-US"/>
+        </w:rPr>
+        <w:t>nodemon</w:t>
+      </w:r>
+      <w:proofErr w:type="spellEnd"/>
     </w:p>
     <w:p>
       <w:pPr>
@@ -187,6 +316,7 @@
           <w:lang w:eastAsia="ru-RU"/>
         </w:rPr>
       </w:pPr>
+      <w:proofErr w:type="spellStart"/>
       <w:r>
         <w:rPr>
           <w:rFonts w:ascii="Consolas" w:eastAsia="Times New Roman" w:hAnsi="Consolas" w:cs="Times New Roman"/>
@@ -195,7 +325,18 @@
           <w:szCs w:val="21"/>
           <w:lang w:eastAsia="ru-RU"/>
         </w:rPr>
-        <w:t>scripts"</w:t>
+        <w:t>scripts</w:t>
+      </w:r>
+      <w:proofErr w:type="spellEnd"/>
+      <w:r>
+        <w:rPr>
+          <w:rFonts w:ascii="Consolas" w:eastAsia="Times New Roman" w:hAnsi="Consolas" w:cs="Times New Roman"/>
+          <w:color w:val="9CDCFE"/>
+          <w:sz w:val="21"/>
+          <w:szCs w:val="21"/>
+          <w:lang w:eastAsia="ru-RU"/>
+        </w:rPr>
+        <w:t>"</w:t>
       </w:r>
       <w:r>
         <w:rPr>
@@ -243,7 +384,29 @@
           <w:szCs w:val="21"/>
           <w:lang w:eastAsia="ru-RU"/>
         </w:rPr>
-        <w:t>"dev"</w:t>
+        <w:t>"</w:t>
+      </w:r>
+      <w:proofErr w:type="spellStart"/>
+      <w:r>
+        <w:rPr>
+          <w:rFonts w:ascii="Consolas" w:eastAsia="Times New Roman" w:hAnsi="Consolas" w:cs="Times New Roman"/>
+          <w:color w:val="9CDCFE"/>
+          <w:sz w:val="21"/>
+          <w:szCs w:val="21"/>
+          <w:lang w:eastAsia="ru-RU"/>
+        </w:rPr>
+        <w:t>dev</w:t>
+      </w:r>
+      <w:proofErr w:type="spellEnd"/>
+      <w:r>
+        <w:rPr>
+          <w:rFonts w:ascii="Consolas" w:eastAsia="Times New Roman" w:hAnsi="Consolas" w:cs="Times New Roman"/>
+          <w:color w:val="9CDCFE"/>
+          <w:sz w:val="21"/>
+          <w:szCs w:val="21"/>
+          <w:lang w:eastAsia="ru-RU"/>
+        </w:rPr>
+        <w:t>"</w:t>
       </w:r>
       <w:r>
         <w:rPr>
@@ -263,7 +426,29 @@
           <w:szCs w:val="21"/>
           <w:lang w:eastAsia="ru-RU"/>
         </w:rPr>
-        <w:t>"nodemon index.js"</w:t>
+        <w:t>"</w:t>
+      </w:r>
+      <w:proofErr w:type="spellStart"/>
+      <w:r>
+        <w:rPr>
+          <w:rFonts w:ascii="Consolas" w:eastAsia="Times New Roman" w:hAnsi="Consolas" w:cs="Times New Roman"/>
+          <w:color w:val="CE9178"/>
+          <w:sz w:val="21"/>
+          <w:szCs w:val="21"/>
+          <w:lang w:eastAsia="ru-RU"/>
+        </w:rPr>
+        <w:t>nodemon</w:t>
+      </w:r>
+      <w:proofErr w:type="spellEnd"/>
+      <w:r>
+        <w:rPr>
+          <w:rFonts w:ascii="Consolas" w:eastAsia="Times New Roman" w:hAnsi="Consolas" w:cs="Times New Roman"/>
+          <w:color w:val="CE9178"/>
+          <w:sz w:val="21"/>
+          <w:szCs w:val="21"/>
+          <w:lang w:eastAsia="ru-RU"/>
+        </w:rPr>
+        <w:t xml:space="preserve"> index.js"</w:t>
       </w:r>
     </w:p>
     <w:p>
@@ -339,13 +524,41 @@
         <w:rPr>
           <w:lang w:val="en-US"/>
         </w:rPr>
-        <w:t xml:space="preserve"> PostgresSQL on laptop</w:t>
-      </w:r>
-      <w:r>
-        <w:rPr>
-          <w:lang w:val="en-US"/>
-        </w:rPr>
-        <w:t>, created DB in pgAdmin, then create db.</w:t>
+        <w:t xml:space="preserve"> </w:t>
+      </w:r>
+      <w:proofErr w:type="spellStart"/>
+      <w:r>
+        <w:rPr>
+          <w:lang w:val="en-US"/>
+        </w:rPr>
+        <w:t>PostgresSQL</w:t>
+      </w:r>
+      <w:proofErr w:type="spellEnd"/>
+      <w:r>
+        <w:rPr>
+          <w:lang w:val="en-US"/>
+        </w:rPr>
+        <w:t xml:space="preserve"> on laptop</w:t>
+      </w:r>
+      <w:r>
+        <w:rPr>
+          <w:lang w:val="en-US"/>
+        </w:rPr>
+        <w:t xml:space="preserve">, created DB in </w:t>
+      </w:r>
+      <w:proofErr w:type="spellStart"/>
+      <w:r>
+        <w:rPr>
+          <w:lang w:val="en-US"/>
+        </w:rPr>
+        <w:t>pgAdmin</w:t>
+      </w:r>
+      <w:proofErr w:type="spellEnd"/>
+      <w:r>
+        <w:rPr>
+          <w:lang w:val="en-US"/>
+        </w:rPr>
+        <w:t>, then create db.</w:t>
       </w:r>
       <w:r>
         <w:rPr>
@@ -393,6 +606,7 @@
         </w:rPr>
         <w:t xml:space="preserve">Creating models use </w:t>
       </w:r>
+      <w:proofErr w:type="spellStart"/>
       <w:r>
         <w:rPr>
           <w:highlight w:val="yellow"/>
@@ -400,6 +614,7 @@
         </w:rPr>
         <w:t>sequelize</w:t>
       </w:r>
+      <w:proofErr w:type="spellEnd"/>
       <w:r>
         <w:rPr>
           <w:highlight w:val="yellow"/>
@@ -425,7 +640,35 @@
         <w:rPr>
           <w:lang w:val="en-US"/>
         </w:rPr>
-        <w:t xml:space="preserve">9. Creating Routes, Controllers for each router, ApiError,  </w:t>
+        <w:t xml:space="preserve">9. Creating Routes, Controllers for each router, </w:t>
+      </w:r>
+      <w:proofErr w:type="spellStart"/>
+      <w:r>
+        <w:rPr>
+          <w:lang w:val="en-US"/>
+        </w:rPr>
+        <w:t>ApiError</w:t>
+      </w:r>
+      <w:proofErr w:type="spellEnd"/>
+      <w:r>
+        <w:rPr>
+          <w:lang w:val="en-US"/>
+        </w:rPr>
+        <w:t xml:space="preserve">,  </w:t>
+      </w:r>
+      <w:proofErr w:type="spellStart"/>
+      <w:r>
+        <w:rPr>
+          <w:lang w:val="en-US"/>
+        </w:rPr>
+        <w:t>ErrorHandlingMiddleware</w:t>
+      </w:r>
+      <w:proofErr w:type="spellEnd"/>
+      <w:r>
+        <w:rPr>
+          <w:lang w:val="en-US"/>
+        </w:rPr>
+        <w:t xml:space="preserve"> </w:t>
       </w:r>
     </w:p>
     <w:p>
@@ -446,8 +689,17 @@
           <w:highlight w:val="yellow"/>
           <w:lang w:val="en-US"/>
         </w:rPr>
-        <w:t>express-fileupload</w:t>
-      </w:r>
+        <w:t>express-</w:t>
+      </w:r>
+      <w:proofErr w:type="spellStart"/>
+      <w:r>
+        <w:rPr>
+          <w:highlight w:val="yellow"/>
+          <w:lang w:val="en-US"/>
+        </w:rPr>
+        <w:t>fileupload</w:t>
+      </w:r>
+      <w:proofErr w:type="spellEnd"/>
       <w:r>
         <w:rPr>
           <w:lang w:val="en-US"/>
@@ -459,13 +711,52 @@
           <w:highlight w:val="yellow"/>
           <w:lang w:val="en-US"/>
         </w:rPr>
-        <w:t>const { img } = req.files</w:t>
-      </w:r>
-      <w:r>
-        <w:rPr>
-          <w:lang w:val="en-US"/>
-        </w:rPr>
-        <w:t xml:space="preserve"> in necessary Controler </w:t>
+        <w:t xml:space="preserve">const { </w:t>
+      </w:r>
+      <w:proofErr w:type="spellStart"/>
+      <w:r>
+        <w:rPr>
+          <w:highlight w:val="yellow"/>
+          <w:lang w:val="en-US"/>
+        </w:rPr>
+        <w:t>img</w:t>
+      </w:r>
+      <w:proofErr w:type="spellEnd"/>
+      <w:r>
+        <w:rPr>
+          <w:highlight w:val="yellow"/>
+          <w:lang w:val="en-US"/>
+        </w:rPr>
+        <w:t xml:space="preserve"> } = </w:t>
+      </w:r>
+      <w:proofErr w:type="spellStart"/>
+      <w:r>
+        <w:rPr>
+          <w:highlight w:val="yellow"/>
+          <w:lang w:val="en-US"/>
+        </w:rPr>
+        <w:t>req.files</w:t>
+      </w:r>
+      <w:proofErr w:type="spellEnd"/>
+      <w:r>
+        <w:rPr>
+          <w:lang w:val="en-US"/>
+        </w:rPr>
+        <w:t xml:space="preserve"> in necessary </w:t>
+      </w:r>
+      <w:proofErr w:type="spellStart"/>
+      <w:r>
+        <w:rPr>
+          <w:lang w:val="en-US"/>
+        </w:rPr>
+        <w:t>Controler</w:t>
+      </w:r>
+      <w:proofErr w:type="spellEnd"/>
+      <w:r>
+        <w:rPr>
+          <w:lang w:val="en-US"/>
+        </w:rPr>
+        <w:t xml:space="preserve"> </w:t>
       </w:r>
     </w:p>
     <w:p>
@@ -481,6 +772,7 @@
         </w:rPr>
         <w:t xml:space="preserve">11. Install </w:t>
       </w:r>
+      <w:proofErr w:type="spellStart"/>
       <w:r>
         <w:rPr>
           <w:highlight w:val="yellow"/>
@@ -488,11 +780,92 @@
         </w:rPr>
         <w:t>uuid</w:t>
       </w:r>
+      <w:proofErr w:type="spellEnd"/>
       <w:r>
         <w:rPr>
           <w:lang w:val="en-US"/>
         </w:rPr>
         <w:t xml:space="preserve"> for generate unique id for uploading files </w:t>
+      </w:r>
+    </w:p>
+    <w:p>
+      <w:pPr>
+        <w:ind w:left="360"/>
+        <w:rPr>
+          <w:lang w:val="en-US"/>
+        </w:rPr>
+      </w:pPr>
+      <w:r>
+        <w:rPr>
+          <w:lang w:val="en-US"/>
+        </w:rPr>
+        <w:t xml:space="preserve">12. Expanded </w:t>
+      </w:r>
+      <w:proofErr w:type="spellStart"/>
+      <w:r>
+        <w:rPr>
+          <w:lang w:val="en-US"/>
+        </w:rPr>
+        <w:t>parametrs</w:t>
+      </w:r>
+      <w:proofErr w:type="spellEnd"/>
+      <w:r>
+        <w:rPr>
+          <w:lang w:val="en-US"/>
+        </w:rPr>
+        <w:t xml:space="preserve"> model </w:t>
+      </w:r>
+      <w:proofErr w:type="spellStart"/>
+      <w:r>
+        <w:rPr>
+          <w:lang w:val="en-US"/>
+        </w:rPr>
+        <w:t>hasMany</w:t>
+      </w:r>
+      <w:proofErr w:type="spellEnd"/>
+      <w:r>
+        <w:rPr>
+          <w:lang w:val="en-US"/>
+        </w:rPr>
+        <w:t xml:space="preserve">, example - </w:t>
+      </w:r>
+      <w:proofErr w:type="spellStart"/>
+      <w:r>
+        <w:rPr>
+          <w:highlight w:val="yellow"/>
+          <w:lang w:val="en-US"/>
+        </w:rPr>
+        <w:t>Device.hasMany</w:t>
+      </w:r>
+      <w:proofErr w:type="spellEnd"/>
+      <w:r>
+        <w:rPr>
+          <w:highlight w:val="yellow"/>
+          <w:lang w:val="en-US"/>
+        </w:rPr>
+        <w:t>(</w:t>
+      </w:r>
+      <w:proofErr w:type="spellStart"/>
+      <w:r>
+        <w:rPr>
+          <w:highlight w:val="yellow"/>
+          <w:lang w:val="en-US"/>
+        </w:rPr>
+        <w:t>DeviceInfo</w:t>
+      </w:r>
+      <w:proofErr w:type="spellEnd"/>
+      <w:r>
+        <w:rPr>
+          <w:highlight w:val="yellow"/>
+          <w:lang w:val="en-US"/>
+        </w:rPr>
+        <w:t>, {as: 'info'});</w:t>
+      </w:r>
+      <w:r>
+        <w:rPr>
+          <w:lang w:val="en-US"/>
+        </w:rPr>
+        <w:t xml:space="preserve"> pass data of current device use field info</w:t>
       </w:r>
     </w:p>
     <w:sectPr>

</xml_diff>

<commit_message>
feat: Created components & pages
</commit_message>
<xml_diff>
--- a/Description.docx
+++ b/Description.docx
@@ -19,37 +19,12 @@
         </w:rPr>
         <w:t xml:space="preserve">initialize project </w:t>
       </w:r>
-      <w:proofErr w:type="spellStart"/>
       <w:r>
         <w:rPr>
           <w:highlight w:val="yellow"/>
           <w:lang w:val="en-US"/>
         </w:rPr>
-        <w:t>npm</w:t>
-      </w:r>
-      <w:proofErr w:type="spellEnd"/>
-      <w:r>
-        <w:rPr>
-          <w:highlight w:val="yellow"/>
-          <w:lang w:val="en-US"/>
-        </w:rPr>
-        <w:t xml:space="preserve"> </w:t>
-      </w:r>
-      <w:proofErr w:type="spellStart"/>
-      <w:r>
-        <w:rPr>
-          <w:highlight w:val="yellow"/>
-          <w:lang w:val="en-US"/>
-        </w:rPr>
-        <w:t>init</w:t>
-      </w:r>
-      <w:proofErr w:type="spellEnd"/>
-      <w:r>
-        <w:rPr>
-          <w:highlight w:val="yellow"/>
-          <w:lang w:val="en-US"/>
-        </w:rPr>
-        <w:t xml:space="preserve"> -y</w:t>
+        <w:t>npm init -y</w:t>
       </w:r>
       <w:r>
         <w:rPr>
@@ -75,125 +50,41 @@
         </w:rPr>
         <w:t xml:space="preserve">Install dependencies </w:t>
       </w:r>
-      <w:proofErr w:type="spellStart"/>
       <w:r>
         <w:rPr>
           <w:highlight w:val="yellow"/>
           <w:lang w:val="en-US"/>
         </w:rPr>
-        <w:t>npm</w:t>
-      </w:r>
-      <w:proofErr w:type="spellEnd"/>
+        <w:t xml:space="preserve">npm </w:t>
+      </w:r>
       <w:r>
         <w:rPr>
           <w:highlight w:val="yellow"/>
           <w:lang w:val="en-US"/>
         </w:rPr>
-        <w:t xml:space="preserve"> </w:t>
-      </w:r>
-      <w:proofErr w:type="spellStart"/>
+        <w:t>i</w:t>
+      </w:r>
       <w:r>
         <w:rPr>
           <w:highlight w:val="yellow"/>
           <w:lang w:val="en-US"/>
         </w:rPr>
+        <w:t xml:space="preserve"> express pg pg-hstore sequel</w:t>
+      </w:r>
+      <w:r>
+        <w:rPr>
+          <w:highlight w:val="yellow"/>
+          <w:lang w:val="en-US"/>
+        </w:rPr>
         <w:t>i</w:t>
       </w:r>
-      <w:proofErr w:type="spellEnd"/>
       <w:r>
         <w:rPr>
           <w:highlight w:val="yellow"/>
           <w:lang w:val="en-US"/>
         </w:rPr>
-        <w:t xml:space="preserve"> express </w:t>
-      </w:r>
-      <w:proofErr w:type="spellStart"/>
-      <w:r>
-        <w:rPr>
-          <w:highlight w:val="yellow"/>
-          <w:lang w:val="en-US"/>
-        </w:rPr>
-        <w:t>pg</w:t>
-      </w:r>
-      <w:proofErr w:type="spellEnd"/>
-      <w:r>
-        <w:rPr>
-          <w:highlight w:val="yellow"/>
-          <w:lang w:val="en-US"/>
-        </w:rPr>
-        <w:t xml:space="preserve"> </w:t>
-      </w:r>
-      <w:proofErr w:type="spellStart"/>
-      <w:r>
-        <w:rPr>
-          <w:highlight w:val="yellow"/>
-          <w:lang w:val="en-US"/>
-        </w:rPr>
-        <w:t>pg-hstore</w:t>
-      </w:r>
-      <w:proofErr w:type="spellEnd"/>
-      <w:r>
-        <w:rPr>
-          <w:highlight w:val="yellow"/>
-          <w:lang w:val="en-US"/>
-        </w:rPr>
-        <w:t xml:space="preserve"> </w:t>
-      </w:r>
-      <w:proofErr w:type="spellStart"/>
-      <w:r>
-        <w:rPr>
-          <w:highlight w:val="yellow"/>
-          <w:lang w:val="en-US"/>
-        </w:rPr>
-        <w:t>sequel</w:t>
-      </w:r>
-      <w:r>
-        <w:rPr>
-          <w:highlight w:val="yellow"/>
-          <w:lang w:val="en-US"/>
-        </w:rPr>
-        <w:t>i</w:t>
-      </w:r>
-      <w:r>
-        <w:rPr>
-          <w:highlight w:val="yellow"/>
-          <w:lang w:val="en-US"/>
-        </w:rPr>
-        <w:t>ze</w:t>
-      </w:r>
-      <w:proofErr w:type="spellEnd"/>
-      <w:r>
-        <w:rPr>
-          <w:highlight w:val="yellow"/>
-          <w:lang w:val="en-US"/>
-        </w:rPr>
-        <w:t xml:space="preserve"> </w:t>
-      </w:r>
-      <w:proofErr w:type="spellStart"/>
-      <w:r>
-        <w:rPr>
-          <w:highlight w:val="yellow"/>
-          <w:lang w:val="en-US"/>
-        </w:rPr>
-        <w:t>cors</w:t>
-      </w:r>
-      <w:proofErr w:type="spellEnd"/>
-      <w:r>
-        <w:rPr>
-          <w:highlight w:val="yellow"/>
-          <w:lang w:val="en-US"/>
-        </w:rPr>
-        <w:t xml:space="preserve"> </w:t>
-      </w:r>
-      <w:proofErr w:type="spellStart"/>
-      <w:r>
-        <w:rPr>
-          <w:highlight w:val="yellow"/>
-          <w:lang w:val="en-US"/>
-        </w:rPr>
-        <w:t>dotenv</w:t>
-      </w:r>
-      <w:proofErr w:type="spellEnd"/>
+        <w:t>ze cors dotenv</w:t>
+      </w:r>
     </w:p>
     <w:p>
       <w:pPr>
@@ -224,54 +115,34 @@
         </w:rPr>
         <w:t xml:space="preserve">dependencies </w:t>
       </w:r>
-      <w:proofErr w:type="spellStart"/>
       <w:r>
         <w:rPr>
           <w:highlight w:val="yellow"/>
           <w:lang w:val="en-US"/>
         </w:rPr>
-        <w:t>npm</w:t>
-      </w:r>
-      <w:proofErr w:type="spellEnd"/>
+        <w:t xml:space="preserve">npm </w:t>
+      </w:r>
       <w:r>
         <w:rPr>
           <w:highlight w:val="yellow"/>
           <w:lang w:val="en-US"/>
         </w:rPr>
-        <w:t xml:space="preserve"> </w:t>
-      </w:r>
-      <w:proofErr w:type="spellStart"/>
+        <w:t>i</w:t>
+      </w:r>
       <w:r>
         <w:rPr>
           <w:highlight w:val="yellow"/>
           <w:lang w:val="en-US"/>
         </w:rPr>
-        <w:t>i</w:t>
-      </w:r>
-      <w:proofErr w:type="spellEnd"/>
+        <w:t xml:space="preserve"> -D</w:t>
+      </w:r>
       <w:r>
         <w:rPr>
           <w:highlight w:val="yellow"/>
           <w:lang w:val="en-US"/>
         </w:rPr>
-        <w:t xml:space="preserve"> -D</w:t>
-      </w:r>
-      <w:r>
-        <w:rPr>
-          <w:highlight w:val="yellow"/>
-          <w:lang w:val="en-US"/>
-        </w:rPr>
-        <w:t xml:space="preserve"> </w:t>
-      </w:r>
-      <w:proofErr w:type="spellStart"/>
-      <w:r>
-        <w:rPr>
-          <w:highlight w:val="yellow"/>
-          <w:lang w:val="en-US"/>
-        </w:rPr>
-        <w:t>nodemon</w:t>
-      </w:r>
-      <w:proofErr w:type="spellEnd"/>
+        <w:t xml:space="preserve"> nodemon</w:t>
+      </w:r>
     </w:p>
     <w:p>
       <w:pPr>
@@ -316,7 +187,6 @@
           <w:lang w:eastAsia="ru-RU"/>
         </w:rPr>
       </w:pPr>
-      <w:proofErr w:type="spellStart"/>
       <w:r>
         <w:rPr>
           <w:rFonts w:ascii="Consolas" w:eastAsia="Times New Roman" w:hAnsi="Consolas" w:cs="Times New Roman"/>
@@ -325,18 +195,7 @@
           <w:szCs w:val="21"/>
           <w:lang w:eastAsia="ru-RU"/>
         </w:rPr>
-        <w:t>scripts</w:t>
-      </w:r>
-      <w:proofErr w:type="spellEnd"/>
-      <w:r>
-        <w:rPr>
-          <w:rFonts w:ascii="Consolas" w:eastAsia="Times New Roman" w:hAnsi="Consolas" w:cs="Times New Roman"/>
-          <w:color w:val="9CDCFE"/>
-          <w:sz w:val="21"/>
-          <w:szCs w:val="21"/>
-          <w:lang w:eastAsia="ru-RU"/>
-        </w:rPr>
-        <w:t>"</w:t>
+        <w:t>scripts"</w:t>
       </w:r>
       <w:r>
         <w:rPr>
@@ -384,29 +243,7 @@
           <w:szCs w:val="21"/>
           <w:lang w:eastAsia="ru-RU"/>
         </w:rPr>
-        <w:t>"</w:t>
-      </w:r>
-      <w:proofErr w:type="spellStart"/>
-      <w:r>
-        <w:rPr>
-          <w:rFonts w:ascii="Consolas" w:eastAsia="Times New Roman" w:hAnsi="Consolas" w:cs="Times New Roman"/>
-          <w:color w:val="9CDCFE"/>
-          <w:sz w:val="21"/>
-          <w:szCs w:val="21"/>
-          <w:lang w:eastAsia="ru-RU"/>
-        </w:rPr>
-        <w:t>dev</w:t>
-      </w:r>
-      <w:proofErr w:type="spellEnd"/>
-      <w:r>
-        <w:rPr>
-          <w:rFonts w:ascii="Consolas" w:eastAsia="Times New Roman" w:hAnsi="Consolas" w:cs="Times New Roman"/>
-          <w:color w:val="9CDCFE"/>
-          <w:sz w:val="21"/>
-          <w:szCs w:val="21"/>
-          <w:lang w:eastAsia="ru-RU"/>
-        </w:rPr>
-        <w:t>"</w:t>
+        <w:t>"dev"</w:t>
       </w:r>
       <w:r>
         <w:rPr>
@@ -426,29 +263,7 @@
           <w:szCs w:val="21"/>
           <w:lang w:eastAsia="ru-RU"/>
         </w:rPr>
-        <w:t>"</w:t>
-      </w:r>
-      <w:proofErr w:type="spellStart"/>
-      <w:r>
-        <w:rPr>
-          <w:rFonts w:ascii="Consolas" w:eastAsia="Times New Roman" w:hAnsi="Consolas" w:cs="Times New Roman"/>
-          <w:color w:val="CE9178"/>
-          <w:sz w:val="21"/>
-          <w:szCs w:val="21"/>
-          <w:lang w:eastAsia="ru-RU"/>
-        </w:rPr>
-        <w:t>nodemon</w:t>
-      </w:r>
-      <w:proofErr w:type="spellEnd"/>
-      <w:r>
-        <w:rPr>
-          <w:rFonts w:ascii="Consolas" w:eastAsia="Times New Roman" w:hAnsi="Consolas" w:cs="Times New Roman"/>
-          <w:color w:val="CE9178"/>
-          <w:sz w:val="21"/>
-          <w:szCs w:val="21"/>
-          <w:lang w:eastAsia="ru-RU"/>
-        </w:rPr>
-        <w:t xml:space="preserve"> index.js"</w:t>
+        <w:t>"nodemon index.js"</w:t>
       </w:r>
     </w:p>
     <w:p>
@@ -524,48 +339,99 @@
         <w:rPr>
           <w:lang w:val="en-US"/>
         </w:rPr>
+        <w:t xml:space="preserve"> PostgresSQL on laptop</w:t>
+      </w:r>
+      <w:r>
+        <w:rPr>
+          <w:lang w:val="en-US"/>
+        </w:rPr>
+        <w:t>, created DB in pgAdmin, then create db.</w:t>
+      </w:r>
+      <w:r>
+        <w:rPr>
+          <w:lang w:val="en-US"/>
+        </w:rPr>
+        <w:t>js and write set up</w:t>
+      </w:r>
+    </w:p>
+    <w:p>
+      <w:pPr>
+        <w:ind w:left="360"/>
+        <w:rPr>
+          <w:lang w:val="en-US"/>
+        </w:rPr>
+      </w:pPr>
+      <w:r>
+        <w:rPr>
+          <w:lang w:val="en-US"/>
+        </w:rPr>
+        <w:t xml:space="preserve">7. </w:t>
+      </w:r>
+      <w:r>
+        <w:rPr>
+          <w:lang w:val="en-US"/>
+        </w:rPr>
+        <w:t xml:space="preserve">Create diagram of schema DB </w:t>
+      </w:r>
+    </w:p>
+    <w:p>
+      <w:pPr>
+        <w:ind w:left="360"/>
+        <w:rPr>
+          <w:lang w:val="en-US"/>
+        </w:rPr>
+      </w:pPr>
+      <w:r>
+        <w:rPr>
+          <w:lang w:val="en-US"/>
+        </w:rPr>
+        <w:t xml:space="preserve">8. </w:t>
+      </w:r>
+      <w:r>
+        <w:rPr>
+          <w:lang w:val="en-US"/>
+        </w:rPr>
+        <w:t xml:space="preserve">Creating models use </w:t>
+      </w:r>
+      <w:r>
+        <w:rPr>
+          <w:highlight w:val="yellow"/>
+          <w:lang w:val="en-US"/>
+        </w:rPr>
+        <w:t>sequelize lib</w:t>
+      </w:r>
+      <w:r>
+        <w:rPr>
+          <w:lang w:val="en-US"/>
+        </w:rPr>
+        <w:t xml:space="preserve"> after that in DB must be created tables </w:t>
+      </w:r>
+    </w:p>
+    <w:p>
+      <w:pPr>
+        <w:ind w:left="360"/>
+        <w:rPr>
+          <w:lang w:val="en-US"/>
+        </w:rPr>
+      </w:pPr>
+      <w:r>
+        <w:rPr>
+          <w:lang w:val="en-US"/>
+        </w:rPr>
+        <w:t xml:space="preserve">9. Creating Routes, Controllers for each router, ApiError,  </w:t>
+      </w:r>
+      <w:r>
+        <w:rPr>
+          <w:lang w:val="en-US"/>
+        </w:rPr>
+        <w:t>ErrorHandlingMiddleware</w:t>
+      </w:r>
+      <w:r>
+        <w:rPr>
+          <w:lang w:val="en-US"/>
+        </w:rPr>
         <w:t xml:space="preserve"> </w:t>
       </w:r>
-      <w:proofErr w:type="spellStart"/>
-      <w:r>
-        <w:rPr>
-          <w:lang w:val="en-US"/>
-        </w:rPr>
-        <w:t>PostgresSQL</w:t>
-      </w:r>
-      <w:proofErr w:type="spellEnd"/>
-      <w:r>
-        <w:rPr>
-          <w:lang w:val="en-US"/>
-        </w:rPr>
-        <w:t xml:space="preserve"> on laptop</w:t>
-      </w:r>
-      <w:r>
-        <w:rPr>
-          <w:lang w:val="en-US"/>
-        </w:rPr>
-        <w:t xml:space="preserve">, created DB in </w:t>
-      </w:r>
-      <w:proofErr w:type="spellStart"/>
-      <w:r>
-        <w:rPr>
-          <w:lang w:val="en-US"/>
-        </w:rPr>
-        <w:t>pgAdmin</w:t>
-      </w:r>
-      <w:proofErr w:type="spellEnd"/>
-      <w:r>
-        <w:rPr>
-          <w:lang w:val="en-US"/>
-        </w:rPr>
-        <w:t>, then create db.</w:t>
-      </w:r>
-      <w:r>
-        <w:rPr>
-          <w:lang w:val="en-US"/>
-        </w:rPr>
-        <w:t>js and write set up</w:t>
-      </w:r>
     </w:p>
     <w:p>
       <w:pPr>
@@ -578,13 +444,33 @@
         <w:rPr>
           <w:lang w:val="en-US"/>
         </w:rPr>
-        <w:t xml:space="preserve">7. </w:t>
-      </w:r>
-      <w:r>
-        <w:rPr>
-          <w:lang w:val="en-US"/>
-        </w:rPr>
-        <w:t xml:space="preserve">Create diagram of schema DB </w:t>
+        <w:t xml:space="preserve">10. Install </w:t>
+      </w:r>
+      <w:r>
+        <w:rPr>
+          <w:highlight w:val="yellow"/>
+          <w:lang w:val="en-US"/>
+        </w:rPr>
+        <w:t>express-fileupload</w:t>
+      </w:r>
+      <w:r>
+        <w:rPr>
+          <w:lang w:val="en-US"/>
+        </w:rPr>
+        <w:t xml:space="preserve"> for </w:t>
+      </w:r>
+      <w:r>
+        <w:rPr>
+          <w:highlight w:val="yellow"/>
+          <w:lang w:val="en-US"/>
+        </w:rPr>
+        <w:t>const { img } = req.files</w:t>
+      </w:r>
+      <w:r>
+        <w:rPr>
+          <w:lang w:val="en-US"/>
+        </w:rPr>
+        <w:t xml:space="preserve"> in necessary Controler </w:t>
       </w:r>
     </w:p>
     <w:p>
@@ -598,35 +484,47 @@
         <w:rPr>
           <w:lang w:val="en-US"/>
         </w:rPr>
-        <w:t xml:space="preserve">8. </w:t>
-      </w:r>
-      <w:r>
-        <w:rPr>
-          <w:lang w:val="en-US"/>
-        </w:rPr>
-        <w:t xml:space="preserve">Creating models use </w:t>
-      </w:r>
-      <w:proofErr w:type="spellStart"/>
+        <w:t xml:space="preserve">11. Install </w:t>
+      </w:r>
       <w:r>
         <w:rPr>
           <w:highlight w:val="yellow"/>
           <w:lang w:val="en-US"/>
         </w:rPr>
-        <w:t>sequelize</w:t>
-      </w:r>
-      <w:proofErr w:type="spellEnd"/>
+        <w:t>uuid</w:t>
+      </w:r>
+      <w:r>
+        <w:rPr>
+          <w:lang w:val="en-US"/>
+        </w:rPr>
+        <w:t xml:space="preserve"> for generate unique id for uploading files </w:t>
+      </w:r>
+    </w:p>
+    <w:p>
+      <w:pPr>
+        <w:ind w:left="360"/>
+        <w:rPr>
+          <w:lang w:val="en-US"/>
+        </w:rPr>
+      </w:pPr>
+      <w:r>
+        <w:rPr>
+          <w:lang w:val="en-US"/>
+        </w:rPr>
+        <w:t xml:space="preserve">12. Expanded parametrs model hasMany, example - </w:t>
+      </w:r>
       <w:r>
         <w:rPr>
           <w:highlight w:val="yellow"/>
           <w:lang w:val="en-US"/>
         </w:rPr>
-        <w:t xml:space="preserve"> lib</w:t>
-      </w:r>
-      <w:r>
-        <w:rPr>
-          <w:lang w:val="en-US"/>
-        </w:rPr>
-        <w:t xml:space="preserve"> after that in DB must be created tables </w:t>
+        <w:t>Device.hasMany(DeviceInfo, {as: 'info'});</w:t>
+      </w:r>
+      <w:r>
+        <w:rPr>
+          <w:lang w:val="en-US"/>
+        </w:rPr>
+        <w:t xml:space="preserve"> pass data of current device use field info</w:t>
       </w:r>
     </w:p>
     <w:p>
@@ -640,124 +538,269 @@
         <w:rPr>
           <w:lang w:val="en-US"/>
         </w:rPr>
-        <w:t xml:space="preserve">9. Creating Routes, Controllers for each router, </w:t>
-      </w:r>
-      <w:proofErr w:type="spellStart"/>
-      <w:r>
-        <w:rPr>
-          <w:lang w:val="en-US"/>
-        </w:rPr>
-        <w:t>ApiError</w:t>
-      </w:r>
-      <w:proofErr w:type="spellEnd"/>
-      <w:r>
-        <w:rPr>
-          <w:lang w:val="en-US"/>
-        </w:rPr>
-        <w:t xml:space="preserve">,  </w:t>
-      </w:r>
-      <w:proofErr w:type="spellStart"/>
-      <w:r>
-        <w:rPr>
-          <w:lang w:val="en-US"/>
-        </w:rPr>
-        <w:t>ErrorHandlingMiddleware</w:t>
-      </w:r>
-      <w:proofErr w:type="spellEnd"/>
-      <w:r>
-        <w:rPr>
+        <w:t xml:space="preserve">13. </w:t>
+      </w:r>
+      <w:r>
+        <w:rPr>
+          <w:lang w:val="en-US"/>
+        </w:rPr>
+        <w:t xml:space="preserve">Install </w:t>
+      </w:r>
+      <w:r>
+        <w:rPr>
+          <w:highlight w:val="yellow"/>
+          <w:lang w:val="en-US"/>
+        </w:rPr>
+        <w:t>jsonwebtoken</w:t>
+      </w:r>
+      <w:r>
+        <w:rPr>
+          <w:highlight w:val="yellow"/>
           <w:lang w:val="en-US"/>
         </w:rPr>
         <w:t xml:space="preserve"> </w:t>
       </w:r>
+      <w:r>
+        <w:rPr>
+          <w:highlight w:val="yellow"/>
+          <w:lang w:val="en-US"/>
+        </w:rPr>
+        <w:t>bcrypt</w:t>
+      </w:r>
+      <w:r>
+        <w:rPr>
+          <w:lang w:val="en-US"/>
+        </w:rPr>
+        <w:t xml:space="preserve"> </w:t>
+      </w:r>
+      <w:r>
+        <w:rPr>
+          <w:lang w:val="en-US"/>
+        </w:rPr>
+        <w:t xml:space="preserve"> &amp; </w:t>
+      </w:r>
+      <w:r>
+        <w:rPr>
+          <w:lang w:val="en-US"/>
+        </w:rPr>
+        <w:t>created authMiddleware for verify token</w:t>
+      </w:r>
     </w:p>
     <w:p>
       <w:pPr>
         <w:ind w:left="360"/>
-        <w:rPr>
-          <w:lang w:val="en-US"/>
-        </w:rPr>
-      </w:pPr>
-      <w:r>
-        <w:rPr>
-          <w:lang w:val="en-US"/>
-        </w:rPr>
-        <w:t xml:space="preserve">10. Install </w:t>
-      </w:r>
-      <w:r>
-        <w:rPr>
-          <w:highlight w:val="yellow"/>
-          <w:lang w:val="en-US"/>
-        </w:rPr>
-        <w:t>express-</w:t>
-      </w:r>
-      <w:proofErr w:type="spellStart"/>
-      <w:r>
-        <w:rPr>
-          <w:highlight w:val="yellow"/>
-          <w:lang w:val="en-US"/>
-        </w:rPr>
-        <w:t>fileupload</w:t>
-      </w:r>
-      <w:proofErr w:type="spellEnd"/>
-      <w:r>
-        <w:rPr>
-          <w:lang w:val="en-US"/>
-        </w:rPr>
-        <w:t xml:space="preserve"> for </w:t>
-      </w:r>
-      <w:r>
-        <w:rPr>
-          <w:highlight w:val="yellow"/>
-          <w:lang w:val="en-US"/>
-        </w:rPr>
-        <w:t xml:space="preserve">const { </w:t>
-      </w:r>
-      <w:proofErr w:type="spellStart"/>
-      <w:r>
-        <w:rPr>
-          <w:highlight w:val="yellow"/>
-          <w:lang w:val="en-US"/>
-        </w:rPr>
-        <w:t>img</w:t>
-      </w:r>
-      <w:proofErr w:type="spellEnd"/>
-      <w:r>
-        <w:rPr>
-          <w:highlight w:val="yellow"/>
-          <w:lang w:val="en-US"/>
-        </w:rPr>
-        <w:t xml:space="preserve"> } = </w:t>
-      </w:r>
-      <w:proofErr w:type="spellStart"/>
-      <w:r>
-        <w:rPr>
-          <w:highlight w:val="yellow"/>
-          <w:lang w:val="en-US"/>
-        </w:rPr>
-        <w:t>req.files</w:t>
-      </w:r>
-      <w:proofErr w:type="spellEnd"/>
-      <w:r>
-        <w:rPr>
-          <w:lang w:val="en-US"/>
-        </w:rPr>
-        <w:t xml:space="preserve"> in necessary </w:t>
-      </w:r>
-      <w:proofErr w:type="spellStart"/>
-      <w:r>
-        <w:rPr>
-          <w:lang w:val="en-US"/>
-        </w:rPr>
-        <w:t>Controler</w:t>
-      </w:r>
-      <w:proofErr w:type="spellEnd"/>
+      </w:pPr>
+      <w:r>
+        <w:rPr>
+          <w:lang w:val="en-US"/>
+        </w:rPr>
+        <w:t xml:space="preserve">14. </w:t>
+      </w:r>
+      <w:r>
+        <w:rPr>
+          <w:lang w:val="en-US"/>
+        </w:rPr>
+        <w:t>Created checkRoleMiddleware</w:t>
+      </w:r>
+    </w:p>
+    <w:p>
+      <w:pPr>
+        <w:ind w:left="360"/>
+        <w:rPr>
+          <w:lang w:val="en-US"/>
+        </w:rPr>
+      </w:pPr>
+    </w:p>
+    <w:p>
+      <w:pPr>
+        <w:ind w:left="360"/>
+        <w:rPr>
+          <w:lang w:val="en-US"/>
+        </w:rPr>
+      </w:pPr>
+    </w:p>
+    <w:p>
+      <w:pPr>
+        <w:ind w:left="360"/>
+        <w:rPr>
+          <w:lang w:val="en-US"/>
+        </w:rPr>
+      </w:pPr>
+      <w:r>
+        <w:rPr>
+          <w:lang w:val="en-US"/>
+        </w:rPr>
+        <w:t xml:space="preserve">FRONTEND </w:t>
+      </w:r>
+    </w:p>
+    <w:p>
+      <w:pPr>
+        <w:pStyle w:val="a3"/>
+        <w:numPr>
+          <w:ilvl w:val="0"/>
+          <w:numId w:val="3"/>
+        </w:numPr>
+        <w:rPr>
+          <w:lang w:val="en-US"/>
+        </w:rPr>
+      </w:pPr>
+      <w:r>
+        <w:rPr>
+          <w:lang w:val="en-US"/>
+        </w:rPr>
+        <w:t xml:space="preserve">npx </w:t>
+      </w:r>
+      <w:r>
+        <w:rPr>
+          <w:lang w:val="en-US"/>
+        </w:rPr>
+        <w:t>create-react-app</w:t>
+      </w:r>
+    </w:p>
+    <w:p>
+      <w:pPr>
+        <w:pStyle w:val="a3"/>
+        <w:numPr>
+          <w:ilvl w:val="0"/>
+          <w:numId w:val="3"/>
+        </w:numPr>
+        <w:rPr>
+          <w:lang w:val="en-US"/>
+        </w:rPr>
+      </w:pPr>
+      <w:r>
+        <w:rPr>
+          <w:lang w:val="en-US"/>
+        </w:rPr>
+        <w:t>npm I axios react-router-dom mobx mobx-react-lite</w:t>
+      </w:r>
+    </w:p>
+    <w:p>
+      <w:pPr>
+        <w:pStyle w:val="a3"/>
+        <w:numPr>
+          <w:ilvl w:val="0"/>
+          <w:numId w:val="3"/>
+        </w:numPr>
+        <w:rPr>
+          <w:lang w:val="en-US"/>
+        </w:rPr>
+      </w:pPr>
+      <w:r>
+        <w:rPr>
+          <w:lang w:val="en-US"/>
+        </w:rPr>
+        <w:t>npm install react-bootstrap bootstrap</w:t>
+      </w:r>
+      <w:r>
+        <w:rPr>
+          <w:lang w:val="en-US"/>
+        </w:rPr>
+        <w:t xml:space="preserve">  </w:t>
+      </w:r>
+    </w:p>
+    <w:p>
+      <w:pPr>
+        <w:pStyle w:val="a3"/>
+        <w:rPr>
+          <w:lang w:val="en-US"/>
+        </w:rPr>
+      </w:pPr>
+      <w:hyperlink r:id="rId5" w:history="1">
+        <w:r>
+          <w:rPr>
+            <w:rStyle w:val="a4"/>
+            <w:lang w:val="en-US"/>
+          </w:rPr>
+          <w:t>https://react-bootstrap.github.io/getting-started/introduction</w:t>
+        </w:r>
+      </w:hyperlink>
+    </w:p>
+    <w:p>
+      <w:pPr>
+        <w:pStyle w:val="a3"/>
+        <w:rPr>
+          <w:lang w:val="en-US"/>
+        </w:rPr>
+      </w:pPr>
+      <w:r>
+        <w:rPr>
+          <w:lang w:val="en-US"/>
+        </w:rPr>
+        <w:t>import 'bootstrap/dist/css/bootstrap.min.css';</w:t>
+      </w:r>
+    </w:p>
+    <w:p>
+      <w:pPr>
+        <w:pStyle w:val="a3"/>
+        <w:numPr>
+          <w:ilvl w:val="0"/>
+          <w:numId w:val="3"/>
+        </w:numPr>
+        <w:rPr>
+          <w:lang w:val="en-US"/>
+        </w:rPr>
+      </w:pPr>
+      <w:r>
+        <w:rPr>
+          <w:lang w:val="en-US"/>
+        </w:rPr>
+        <w:t>Creating AppRouter</w:t>
+      </w:r>
+    </w:p>
+    <w:p>
+      <w:pPr>
+        <w:pStyle w:val="a3"/>
+        <w:numPr>
+          <w:ilvl w:val="0"/>
+          <w:numId w:val="3"/>
+        </w:numPr>
+        <w:rPr>
+          <w:lang w:val="en-US"/>
+        </w:rPr>
+      </w:pPr>
+      <w:r>
+        <w:rPr>
+          <w:lang w:val="en-US"/>
+        </w:rPr>
+        <w:t xml:space="preserve">Creating </w:t>
+      </w:r>
+      <w:r>
+        <w:rPr>
+          <w:lang w:val="en-US"/>
+        </w:rPr>
+        <w:t>Store use MobX</w:t>
+      </w:r>
       <w:r>
         <w:rPr>
           <w:lang w:val="en-US"/>
         </w:rPr>
         <w:t xml:space="preserve"> </w:t>
       </w:r>
+      <w:r>
+        <w:rPr>
+          <w:lang w:val="en-US"/>
+        </w:rPr>
+        <w:t>(</w:t>
+      </w:r>
+      <w:r>
+        <w:rPr>
+          <w:lang w:val="en-US"/>
+        </w:rPr>
+        <w:t>user &amp; device store</w:t>
+      </w:r>
+      <w:r>
+        <w:rPr>
+          <w:lang w:val="en-US"/>
+        </w:rPr>
+        <w:t>s)</w:t>
+      </w:r>
+      <w:r>
+        <w:rPr>
+          <w:lang w:val="en-US"/>
+        </w:rPr>
+        <w:t xml:space="preserve"> and put it in Context</w:t>
+      </w:r>
     </w:p>
     <w:p>
       <w:pPr>
@@ -766,27 +809,6 @@
           <w:lang w:val="en-US"/>
         </w:rPr>
       </w:pPr>
-      <w:r>
-        <w:rPr>
-          <w:lang w:val="en-US"/>
-        </w:rPr>
-        <w:t xml:space="preserve">11. Install </w:t>
-      </w:r>
-      <w:proofErr w:type="spellStart"/>
-      <w:r>
-        <w:rPr>
-          <w:highlight w:val="yellow"/>
-          <w:lang w:val="en-US"/>
-        </w:rPr>
-        <w:t>uuid</w:t>
-      </w:r>
-      <w:proofErr w:type="spellEnd"/>
-      <w:r>
-        <w:rPr>
-          <w:lang w:val="en-US"/>
-        </w:rPr>
-        <w:t xml:space="preserve"> for generate unique id for uploading files </w:t>
-      </w:r>
     </w:p>
     <w:p>
       <w:pPr>
@@ -795,78 +817,6 @@
           <w:lang w:val="en-US"/>
         </w:rPr>
       </w:pPr>
-      <w:r>
-        <w:rPr>
-          <w:lang w:val="en-US"/>
-        </w:rPr>
-        <w:t xml:space="preserve">12. Expanded </w:t>
-      </w:r>
-      <w:proofErr w:type="spellStart"/>
-      <w:r>
-        <w:rPr>
-          <w:lang w:val="en-US"/>
-        </w:rPr>
-        <w:t>parametrs</w:t>
-      </w:r>
-      <w:proofErr w:type="spellEnd"/>
-      <w:r>
-        <w:rPr>
-          <w:lang w:val="en-US"/>
-        </w:rPr>
-        <w:t xml:space="preserve"> model </w:t>
-      </w:r>
-      <w:proofErr w:type="spellStart"/>
-      <w:r>
-        <w:rPr>
-          <w:lang w:val="en-US"/>
-        </w:rPr>
-        <w:t>hasMany</w:t>
-      </w:r>
-      <w:proofErr w:type="spellEnd"/>
-      <w:r>
-        <w:rPr>
-          <w:lang w:val="en-US"/>
-        </w:rPr>
-        <w:t xml:space="preserve">, example - </w:t>
-      </w:r>
-      <w:proofErr w:type="spellStart"/>
-      <w:r>
-        <w:rPr>
-          <w:highlight w:val="yellow"/>
-          <w:lang w:val="en-US"/>
-        </w:rPr>
-        <w:t>Device.hasMany</w:t>
-      </w:r>
-      <w:proofErr w:type="spellEnd"/>
-      <w:r>
-        <w:rPr>
-          <w:highlight w:val="yellow"/>
-          <w:lang w:val="en-US"/>
-        </w:rPr>
-        <w:t>(</w:t>
-      </w:r>
-      <w:proofErr w:type="spellStart"/>
-      <w:r>
-        <w:rPr>
-          <w:highlight w:val="yellow"/>
-          <w:lang w:val="en-US"/>
-        </w:rPr>
-        <w:t>DeviceInfo</w:t>
-      </w:r>
-      <w:proofErr w:type="spellEnd"/>
-      <w:r>
-        <w:rPr>
-          <w:highlight w:val="yellow"/>
-          <w:lang w:val="en-US"/>
-        </w:rPr>
-        <w:t>, {as: 'info'});</w:t>
-      </w:r>
-      <w:r>
-        <w:rPr>
-          <w:lang w:val="en-US"/>
-        </w:rPr>
-        <w:t xml:space="preserve"> pass data of current device use field info</w:t>
-      </w:r>
     </w:p>
     <w:sectPr>
       <w:pgSz w:w="11906" w:h="16838"/>
@@ -881,6 +831,95 @@
 <file path=word/numbering.xml><?xml version="1.0" encoding="utf-8"?>
 <w:numbering xmlns:wpc="http://schemas.microsoft.com/office/word/2010/wordprocessingCanvas" xmlns:cx="http://schemas.microsoft.com/office/drawing/2014/chartex" xmlns:cx1="http://schemas.microsoft.com/office/drawing/2015/9/8/chartex" xmlns:cx2="http://schemas.microsoft.com/office/drawing/2015/10/21/chartex" xmlns:cx3="http://schemas.microsoft.com/office/drawing/2016/5/9/chartex" xmlns:cx4="http://schemas.microsoft.com/office/drawing/2016/5/10/chartex" xmlns:cx5="http://schemas.microsoft.com/office/drawing/2016/5/11/chartex" xmlns:cx6="http://schemas.microsoft.com/office/drawing/2016/5/12/chartex" xmlns:cx7="http://schemas.microsoft.com/office/drawing/2016/5/13/chartex" xmlns:cx8="http://schemas.microsoft.com/office/drawing/2016/5/14/chartex" xmlns:mc="http://schemas.openxmlformats.org/markup-compatibility/2006" xmlns:aink="http://schemas.microsoft.com/office/drawing/2016/ink" xmlns:am3d="http://schemas.microsoft.com/office/drawing/2017/model3d" xmlns:o="urn:schemas-microsoft-com:office:office" xmlns:oel="http://schemas.microsoft.com/office/2019/extlst" xmlns:r="http://schemas.openxmlformats.org/officeDocument/2006/relationships" xmlns:m="http://schemas.openxmlformats.org/officeDocument/2006/math" xmlns:v="urn:schemas-microsoft-com:vml" xmlns:wp14="http://schemas.microsoft.com/office/word/2010/wordprocessingDrawing" xmlns:wp="http://schemas.openxmlformats.org/drawingml/2006/wordprocessingDrawing" xmlns:w10="urn:schemas-microsoft-com:office:word" xmlns:w="http://schemas.openxmlformats.org/wordprocessingml/2006/main" xmlns:w14="http://schemas.microsoft.com/office/word/2010/wordml" xmlns:w15="http://schemas.microsoft.com/office/word/2012/wordml" xmlns:w16cex="http://schemas.microsoft.com/office/word/2018/wordml/cex" xmlns:w16cid="http://schemas.microsoft.com/office/word/2016/wordml/cid" xmlns:w16="http://schemas.microsoft.com/office/word/2018/wordml" xmlns:w16sdtdh="http://schemas.microsoft.com/office/word/2020/wordml/sdtdatahash" xmlns:w16se="http://schemas.microsoft.com/office/word/2015/wordml/symex" xmlns:wpg="http://schemas.microsoft.com/office/word/2010/wordprocessingGroup" xmlns:wpi="http://schemas.microsoft.com/office/word/2010/wordprocessingInk" xmlns:wne="http://schemas.microsoft.com/office/word/2006/wordml" xmlns:wps="http://schemas.microsoft.com/office/word/2010/wordprocessingShape" mc:Ignorable="w14 w15 w16se w16cid w16 w16cex w16sdtdh wp14">
   <w:abstractNum w:abstractNumId="0" w15:restartNumberingAfterBreak="0">
+    <w:nsid w:val="01FD73DE"/>
+    <w:multiLevelType w:val="hybridMultilevel"/>
+    <w:tmpl w:val="8D14AEF8"/>
+    <w:lvl w:ilvl="0" w:tplc="0419000F">
+      <w:start w:val="1"/>
+      <w:numFmt w:val="decimal"/>
+      <w:lvlText w:val="%1."/>
+      <w:lvlJc w:val="left"/>
+      <w:pPr>
+        <w:ind w:left="720" w:hanging="360"/>
+      </w:pPr>
+      <w:rPr>
+        <w:rFonts w:hint="default"/>
+      </w:rPr>
+    </w:lvl>
+    <w:lvl w:ilvl="1" w:tplc="04190019" w:tentative="1">
+      <w:start w:val="1"/>
+      <w:numFmt w:val="lowerLetter"/>
+      <w:lvlText w:val="%2."/>
+      <w:lvlJc w:val="left"/>
+      <w:pPr>
+        <w:ind w:left="1440" w:hanging="360"/>
+      </w:pPr>
+    </w:lvl>
+    <w:lvl w:ilvl="2" w:tplc="0419001B" w:tentative="1">
+      <w:start w:val="1"/>
+      <w:numFmt w:val="lowerRoman"/>
+      <w:lvlText w:val="%3."/>
+      <w:lvlJc w:val="right"/>
+      <w:pPr>
+        <w:ind w:left="2160" w:hanging="180"/>
+      </w:pPr>
+    </w:lvl>
+    <w:lvl w:ilvl="3" w:tplc="0419000F" w:tentative="1">
+      <w:start w:val="1"/>
+      <w:numFmt w:val="decimal"/>
+      <w:lvlText w:val="%4."/>
+      <w:lvlJc w:val="left"/>
+      <w:pPr>
+        <w:ind w:left="2880" w:hanging="360"/>
+      </w:pPr>
+    </w:lvl>
+    <w:lvl w:ilvl="4" w:tplc="04190019" w:tentative="1">
+      <w:start w:val="1"/>
+      <w:numFmt w:val="lowerLetter"/>
+      <w:lvlText w:val="%5."/>
+      <w:lvlJc w:val="left"/>
+      <w:pPr>
+        <w:ind w:left="3600" w:hanging="360"/>
+      </w:pPr>
+    </w:lvl>
+    <w:lvl w:ilvl="5" w:tplc="0419001B" w:tentative="1">
+      <w:start w:val="1"/>
+      <w:numFmt w:val="lowerRoman"/>
+      <w:lvlText w:val="%6."/>
+      <w:lvlJc w:val="right"/>
+      <w:pPr>
+        <w:ind w:left="4320" w:hanging="180"/>
+      </w:pPr>
+    </w:lvl>
+    <w:lvl w:ilvl="6" w:tplc="0419000F" w:tentative="1">
+      <w:start w:val="1"/>
+      <w:numFmt w:val="decimal"/>
+      <w:lvlText w:val="%7."/>
+      <w:lvlJc w:val="left"/>
+      <w:pPr>
+        <w:ind w:left="5040" w:hanging="360"/>
+      </w:pPr>
+    </w:lvl>
+    <w:lvl w:ilvl="7" w:tplc="04190019" w:tentative="1">
+      <w:start w:val="1"/>
+      <w:numFmt w:val="lowerLetter"/>
+      <w:lvlText w:val="%8."/>
+      <w:lvlJc w:val="left"/>
+      <w:pPr>
+        <w:ind w:left="5760" w:hanging="360"/>
+      </w:pPr>
+    </w:lvl>
+    <w:lvl w:ilvl="8" w:tplc="0419001B" w:tentative="1">
+      <w:start w:val="1"/>
+      <w:numFmt w:val="lowerRoman"/>
+      <w:lvlText w:val="%9."/>
+      <w:lvlJc w:val="right"/>
+      <w:pPr>
+        <w:ind w:left="6480" w:hanging="180"/>
+      </w:pPr>
+    </w:lvl>
+  </w:abstractNum>
+  <w:abstractNum w:abstractNumId="1" w15:restartNumberingAfterBreak="0">
     <w:nsid w:val="56316FFA"/>
     <w:multiLevelType w:val="hybridMultilevel"/>
     <w:tmpl w:val="F5AC581E"/>
@@ -969,7 +1008,7 @@
       </w:pPr>
     </w:lvl>
   </w:abstractNum>
-  <w:abstractNum w:abstractNumId="1" w15:restartNumberingAfterBreak="0">
+  <w:abstractNum w:abstractNumId="2" w15:restartNumberingAfterBreak="0">
     <w:nsid w:val="5B120BA0"/>
     <w:multiLevelType w:val="hybridMultilevel"/>
     <w:tmpl w:val="F898A50C"/>
@@ -1059,10 +1098,13 @@
     </w:lvl>
   </w:abstractNum>
   <w:num w:numId="1" w16cid:durableId="1393775567">
-    <w:abstractNumId w:val="0"/>
+    <w:abstractNumId w:val="1"/>
   </w:num>
   <w:num w:numId="2" w16cid:durableId="1401098877">
-    <w:abstractNumId w:val="1"/>
+    <w:abstractNumId w:val="2"/>
+  </w:num>
+  <w:num w:numId="3" w16cid:durableId="1933662265">
+    <w:abstractNumId w:val="0"/>
   </w:num>
 </w:numbering>
 </file>
@@ -1504,6 +1546,29 @@
       <w:contextualSpacing/>
     </w:pPr>
   </w:style>
+  <w:style w:type="character" w:styleId="a4">
+    <w:name w:val="Hyperlink"/>
+    <w:basedOn w:val="a0"/>
+    <w:uiPriority w:val="99"/>
+    <w:unhideWhenUsed/>
+    <w:rsid w:val="009E3F60"/>
+    <w:rPr>
+      <w:color w:val="0563C1" w:themeColor="hyperlink"/>
+      <w:u w:val="single"/>
+    </w:rPr>
+  </w:style>
+  <w:style w:type="character" w:styleId="a5">
+    <w:name w:val="Unresolved Mention"/>
+    <w:basedOn w:val="a0"/>
+    <w:uiPriority w:val="99"/>
+    <w:semiHidden/>
+    <w:unhideWhenUsed/>
+    <w:rsid w:val="009E3F60"/>
+    <w:rPr>
+      <w:color w:val="605E5C"/>
+      <w:shd w:val="clear" w:color="auto" w:fill="E1DFDD"/>
+    </w:rPr>
+  </w:style>
 </w:styles>
 </file>
 

</xml_diff>